<commit_message>
added new van wyk
</commit_message>
<xml_diff>
--- a/Van Wyk (Masemola).docx
+++ b/Van Wyk (Masemola).docx
@@ -1,6 +1,6 @@
 
 <file path=word/document.xml><?xml version="1.0" encoding="utf-8"?>
-<w:document xmlns:ve="http://schemas.openxmlformats.org/markup-compatibility/2006" xmlns:o="urn:schemas-microsoft-com:office:office" xmlns:r="http://schemas.openxmlformats.org/officeDocument/2006/relationships" xmlns:m="http://schemas.openxmlformats.org/officeDocument/2006/math" xmlns:v="urn:schemas-microsoft-com:vml" xmlns:wp="http://schemas.openxmlformats.org/drawingml/2006/wordprocessingDrawing" xmlns:w10="urn:schemas-microsoft-com:office:word" xmlns:w="http://schemas.openxmlformats.org/wordprocessingml/2006/main" xmlns:wne="http://schemas.microsoft.com/office/word/2006/wordml">
+<w:document xmlns:wpc="http://schemas.microsoft.com/office/word/2010/wordprocessingCanvas" xmlns:mc="http://schemas.openxmlformats.org/markup-compatibility/2006" xmlns:o="urn:schemas-microsoft-com:office:office" xmlns:r="http://schemas.openxmlformats.org/officeDocument/2006/relationships" xmlns:m="http://schemas.openxmlformats.org/officeDocument/2006/math" xmlns:v="urn:schemas-microsoft-com:vml" xmlns:wp14="http://schemas.microsoft.com/office/word/2010/wordprocessingDrawing" xmlns:wp="http://schemas.openxmlformats.org/drawingml/2006/wordprocessingDrawing" xmlns:w10="urn:schemas-microsoft-com:office:word" xmlns:w="http://schemas.openxmlformats.org/wordprocessingml/2006/main" xmlns:w14="http://schemas.microsoft.com/office/word/2010/wordml" xmlns:wpg="http://schemas.microsoft.com/office/word/2010/wordprocessingGroup" xmlns:wpi="http://schemas.microsoft.com/office/word/2010/wordprocessingInk" xmlns:wne="http://schemas.microsoft.com/office/word/2006/wordml" xmlns:wps="http://schemas.microsoft.com/office/word/2010/wordprocessingShape" mc:Ignorable="w14 wp14">
   <w:body>
     <w:p>
       <w:pPr>
@@ -16,33 +16,15 @@
           <w:rFonts w:ascii="Times New Roman Bold" w:hAnsi="Times New Roman Bold"/>
           <w:lang w:val="en-GB"/>
         </w:rPr>
-        <w:t xml:space="preserve">Contributor: </w:t>
-      </w:r>
-      <w:proofErr w:type="spellStart"/>
-      <w:r>
-        <w:rPr>
-          <w:rFonts w:ascii="Times New Roman Bold" w:hAnsi="Times New Roman Bold"/>
-          <w:lang w:val="en-GB"/>
-        </w:rPr>
-        <w:t>Kgomotso</w:t>
-      </w:r>
-      <w:proofErr w:type="spellEnd"/>
-      <w:r>
-        <w:rPr>
-          <w:rFonts w:ascii="Times New Roman Bold" w:hAnsi="Times New Roman Bold"/>
-          <w:lang w:val="en-GB"/>
-        </w:rPr>
-        <w:t xml:space="preserve"> </w:t>
-      </w:r>
-      <w:proofErr w:type="spellStart"/>
-      <w:r>
-        <w:rPr>
-          <w:rFonts w:ascii="Times New Roman Bold" w:hAnsi="Times New Roman Bold"/>
-          <w:lang w:val="en-GB"/>
-        </w:rPr>
-        <w:t>Masemola</w:t>
-      </w:r>
-      <w:proofErr w:type="spellEnd"/>
+        <w:t>Contributor: Kgomotso</w:t>
+      </w:r>
+      <w:r>
+        <w:rPr>
+          <w:rFonts w:ascii="Times New Roman Bold" w:hAnsi="Times New Roman Bold"/>
+          <w:lang w:val="en-GB"/>
+        </w:rPr>
+        <w:t xml:space="preserve"> Masemola</w:t>
+      </w:r>
     </w:p>
     <w:p>
       <w:pPr>
@@ -81,17 +63,8 @@
           <w:rFonts w:ascii="Times New Roman Bold" w:hAnsi="Times New Roman Bold"/>
           <w:lang w:val="en-GB"/>
         </w:rPr>
-        <w:t xml:space="preserve">an </w:t>
-      </w:r>
-      <w:proofErr w:type="spellStart"/>
-      <w:r>
-        <w:rPr>
-          <w:rFonts w:ascii="Times New Roman Bold" w:hAnsi="Times New Roman Bold"/>
-          <w:lang w:val="en-GB"/>
-        </w:rPr>
-        <w:t>Wyk</w:t>
-      </w:r>
-      <w:proofErr w:type="spellEnd"/>
+        <w:t>an Wyk</w:t>
+      </w:r>
       <w:r>
         <w:rPr>
           <w:rFonts w:ascii="Times New Roman Bold" w:hAnsi="Times New Roman Bold"/>
@@ -126,6 +99,13 @@
           <w:lang w:val="en-GB"/>
         </w:rPr>
         <w:t xml:space="preserve"> (1957–</w:t>
+      </w:r>
+      <w:r>
+        <w:rPr>
+          <w:rFonts w:ascii="Times New Roman Bold" w:hAnsi="Times New Roman Bold"/>
+          <w:lang w:val="en-GB"/>
+        </w:rPr>
+        <w:t>2014</w:t>
       </w:r>
       <w:r>
         <w:rPr>
@@ -168,21 +148,21 @@
         <w:rPr>
           <w:lang w:val="en-GB"/>
         </w:rPr>
-        <w:t xml:space="preserve">, Soweto, Chris van </w:t>
-      </w:r>
-      <w:proofErr w:type="spellStart"/>
-      <w:r>
-        <w:rPr>
-          <w:lang w:val="en-GB"/>
-        </w:rPr>
-        <w:t>Wyk</w:t>
-      </w:r>
-      <w:proofErr w:type="spellEnd"/>
-      <w:r>
-        <w:rPr>
-          <w:lang w:val="en-GB"/>
-        </w:rPr>
-        <w:t xml:space="preserve"> has proved an influential figure on the South African literary scene. Associated with the Black Consciousness movement, his volume of poems titled </w:t>
+        <w:t>, Soweto, Chris van Wyk</w:t>
+      </w:r>
+      <w:r>
+        <w:rPr>
+          <w:lang w:val="en-GB"/>
+        </w:rPr>
+        <w:t xml:space="preserve"> </w:t>
+      </w:r>
+      <w:bookmarkStart w:id="0" w:name="_GoBack"/>
+      <w:bookmarkEnd w:id="0"/>
+      <w:r>
+        <w:rPr>
+          <w:lang w:val="en-GB"/>
+        </w:rPr>
+        <w:t xml:space="preserve">proved an influential figure on the South African literary scene. Associated with the Black Consciousness movement, his volume of poems titled </w:t>
       </w:r>
       <w:r>
         <w:rPr>
@@ -374,8 +354,6 @@
         </w:rPr>
         <w:t>names</w:t>
       </w:r>
-      <w:bookmarkStart w:id="0" w:name="_GoBack"/>
-      <w:bookmarkEnd w:id="0"/>
       <w:r>
         <w:rPr>
           <w:lang w:val="en-GB"/>
@@ -426,21 +404,7 @@
         <w:rPr>
           <w:lang w:val="en-GB"/>
         </w:rPr>
-        <w:t xml:space="preserve">, M.V. (1988) ‘New Poets of the Soweto Era: Van </w:t>
-      </w:r>
-      <w:proofErr w:type="spellStart"/>
-      <w:r>
-        <w:rPr>
-          <w:lang w:val="en-GB"/>
-        </w:rPr>
-        <w:t>Wyk</w:t>
-      </w:r>
-      <w:proofErr w:type="spellEnd"/>
-      <w:r>
-        <w:rPr>
-          <w:lang w:val="en-GB"/>
-        </w:rPr>
-        <w:t xml:space="preserve">, </w:t>
+        <w:t xml:space="preserve">, M.V. (1988) ‘New Poets of the Soweto Era: Van Wyk, </w:t>
       </w:r>
       <w:proofErr w:type="spellStart"/>
       <w:r>
@@ -591,10 +555,10 @@
       </w:pPr>
     </w:p>
     <w:sectPr>
-      <w:headerReference w:type="even" r:id="rId6"/>
-      <w:headerReference w:type="default" r:id="rId7"/>
-      <w:footerReference w:type="even" r:id="rId8"/>
-      <w:footerReference w:type="default" r:id="rId9"/>
+      <w:headerReference w:type="even" r:id="rId7"/>
+      <w:headerReference w:type="default" r:id="rId8"/>
+      <w:footerReference w:type="even" r:id="rId9"/>
+      <w:footerReference w:type="default" r:id="rId10"/>
       <w:pgSz w:w="12240" w:h="15840"/>
       <w:pgMar w:top="1440" w:right="1800" w:bottom="1440" w:left="1800" w:header="720" w:footer="720" w:gutter="0"/>
       <w:cols w:space="720"/>
@@ -604,7 +568,7 @@
 </file>
 
 <file path=word/endnotes.xml><?xml version="1.0" encoding="utf-8"?>
-<w:endnotes xmlns:ve="http://schemas.openxmlformats.org/markup-compatibility/2006" xmlns:o="urn:schemas-microsoft-com:office:office" xmlns:r="http://schemas.openxmlformats.org/officeDocument/2006/relationships" xmlns:m="http://schemas.openxmlformats.org/officeDocument/2006/math" xmlns:v="urn:schemas-microsoft-com:vml" xmlns:wp="http://schemas.openxmlformats.org/drawingml/2006/wordprocessingDrawing" xmlns:w10="urn:schemas-microsoft-com:office:word" xmlns:w="http://schemas.openxmlformats.org/wordprocessingml/2006/main" xmlns:wne="http://schemas.microsoft.com/office/word/2006/wordml">
+<w:endnotes xmlns:wpc="http://schemas.microsoft.com/office/word/2010/wordprocessingCanvas" xmlns:mc="http://schemas.openxmlformats.org/markup-compatibility/2006" xmlns:o="urn:schemas-microsoft-com:office:office" xmlns:r="http://schemas.openxmlformats.org/officeDocument/2006/relationships" xmlns:m="http://schemas.openxmlformats.org/officeDocument/2006/math" xmlns:v="urn:schemas-microsoft-com:vml" xmlns:wp14="http://schemas.microsoft.com/office/word/2010/wordprocessingDrawing" xmlns:wp="http://schemas.openxmlformats.org/drawingml/2006/wordprocessingDrawing" xmlns:w10="urn:schemas-microsoft-com:office:word" xmlns:w="http://schemas.openxmlformats.org/wordprocessingml/2006/main" xmlns:w14="http://schemas.microsoft.com/office/word/2010/wordml" xmlns:wpg="http://schemas.microsoft.com/office/word/2010/wordprocessingGroup" xmlns:wpi="http://schemas.microsoft.com/office/word/2010/wordprocessingInk" xmlns:wne="http://schemas.microsoft.com/office/word/2006/wordml" xmlns:wps="http://schemas.microsoft.com/office/word/2010/wordprocessingShape" mc:Ignorable="w14 wp14">
   <w:endnote w:type="separator" w:id="-1">
     <w:p>
       <w:r>
@@ -623,7 +587,7 @@
 </file>
 
 <file path=word/footer1.xml><?xml version="1.0" encoding="utf-8"?>
-<w:ftr xmlns:ve="http://schemas.openxmlformats.org/markup-compatibility/2006" xmlns:o="urn:schemas-microsoft-com:office:office" xmlns:r="http://schemas.openxmlformats.org/officeDocument/2006/relationships" xmlns:m="http://schemas.openxmlformats.org/officeDocument/2006/math" xmlns:v="urn:schemas-microsoft-com:vml" xmlns:wp="http://schemas.openxmlformats.org/drawingml/2006/wordprocessingDrawing" xmlns:w10="urn:schemas-microsoft-com:office:word" xmlns:w="http://schemas.openxmlformats.org/wordprocessingml/2006/main" xmlns:wne="http://schemas.microsoft.com/office/word/2006/wordml">
+<w:ftr xmlns:wpc="http://schemas.microsoft.com/office/word/2010/wordprocessingCanvas" xmlns:mc="http://schemas.openxmlformats.org/markup-compatibility/2006" xmlns:o="urn:schemas-microsoft-com:office:office" xmlns:r="http://schemas.openxmlformats.org/officeDocument/2006/relationships" xmlns:m="http://schemas.openxmlformats.org/officeDocument/2006/math" xmlns:v="urn:schemas-microsoft-com:vml" xmlns:wp14="http://schemas.microsoft.com/office/word/2010/wordprocessingDrawing" xmlns:wp="http://schemas.openxmlformats.org/drawingml/2006/wordprocessingDrawing" xmlns:w10="urn:schemas-microsoft-com:office:word" xmlns:w="http://schemas.openxmlformats.org/wordprocessingml/2006/main" xmlns:w14="http://schemas.microsoft.com/office/word/2010/wordml" xmlns:wpg="http://schemas.microsoft.com/office/word/2010/wordprocessingGroup" xmlns:wpi="http://schemas.microsoft.com/office/word/2010/wordprocessingInk" xmlns:wne="http://schemas.microsoft.com/office/word/2006/wordml" xmlns:wps="http://schemas.microsoft.com/office/word/2010/wordprocessingShape" mc:Ignorable="w14 wp14">
   <w:p>
     <w:pPr>
       <w:pStyle w:val="FreeForm"/>
@@ -644,7 +608,7 @@
 </file>
 
 <file path=word/footer2.xml><?xml version="1.0" encoding="utf-8"?>
-<w:ftr xmlns:ve="http://schemas.openxmlformats.org/markup-compatibility/2006" xmlns:o="urn:schemas-microsoft-com:office:office" xmlns:r="http://schemas.openxmlformats.org/officeDocument/2006/relationships" xmlns:m="http://schemas.openxmlformats.org/officeDocument/2006/math" xmlns:v="urn:schemas-microsoft-com:vml" xmlns:wp="http://schemas.openxmlformats.org/drawingml/2006/wordprocessingDrawing" xmlns:w10="urn:schemas-microsoft-com:office:word" xmlns:w="http://schemas.openxmlformats.org/wordprocessingml/2006/main" xmlns:wne="http://schemas.microsoft.com/office/word/2006/wordml">
+<w:ftr xmlns:wpc="http://schemas.microsoft.com/office/word/2010/wordprocessingCanvas" xmlns:mc="http://schemas.openxmlformats.org/markup-compatibility/2006" xmlns:o="urn:schemas-microsoft-com:office:office" xmlns:r="http://schemas.openxmlformats.org/officeDocument/2006/relationships" xmlns:m="http://schemas.openxmlformats.org/officeDocument/2006/math" xmlns:v="urn:schemas-microsoft-com:vml" xmlns:wp14="http://schemas.microsoft.com/office/word/2010/wordprocessingDrawing" xmlns:wp="http://schemas.openxmlformats.org/drawingml/2006/wordprocessingDrawing" xmlns:w10="urn:schemas-microsoft-com:office:word" xmlns:w="http://schemas.openxmlformats.org/wordprocessingml/2006/main" xmlns:w14="http://schemas.microsoft.com/office/word/2010/wordml" xmlns:wpg="http://schemas.microsoft.com/office/word/2010/wordprocessingGroup" xmlns:wpi="http://schemas.microsoft.com/office/word/2010/wordprocessingInk" xmlns:wne="http://schemas.microsoft.com/office/word/2006/wordml" xmlns:wps="http://schemas.microsoft.com/office/word/2010/wordprocessingShape" mc:Ignorable="w14 wp14">
   <w:p>
     <w:pPr>
       <w:pStyle w:val="FreeForm"/>
@@ -665,7 +629,7 @@
 </file>
 
 <file path=word/footnotes.xml><?xml version="1.0" encoding="utf-8"?>
-<w:footnotes xmlns:ve="http://schemas.openxmlformats.org/markup-compatibility/2006" xmlns:o="urn:schemas-microsoft-com:office:office" xmlns:r="http://schemas.openxmlformats.org/officeDocument/2006/relationships" xmlns:m="http://schemas.openxmlformats.org/officeDocument/2006/math" xmlns:v="urn:schemas-microsoft-com:vml" xmlns:wp="http://schemas.openxmlformats.org/drawingml/2006/wordprocessingDrawing" xmlns:w10="urn:schemas-microsoft-com:office:word" xmlns:w="http://schemas.openxmlformats.org/wordprocessingml/2006/main" xmlns:wne="http://schemas.microsoft.com/office/word/2006/wordml">
+<w:footnotes xmlns:wpc="http://schemas.microsoft.com/office/word/2010/wordprocessingCanvas" xmlns:mc="http://schemas.openxmlformats.org/markup-compatibility/2006" xmlns:o="urn:schemas-microsoft-com:office:office" xmlns:r="http://schemas.openxmlformats.org/officeDocument/2006/relationships" xmlns:m="http://schemas.openxmlformats.org/officeDocument/2006/math" xmlns:v="urn:schemas-microsoft-com:vml" xmlns:wp14="http://schemas.microsoft.com/office/word/2010/wordprocessingDrawing" xmlns:wp="http://schemas.openxmlformats.org/drawingml/2006/wordprocessingDrawing" xmlns:w10="urn:schemas-microsoft-com:office:word" xmlns:w="http://schemas.openxmlformats.org/wordprocessingml/2006/main" xmlns:w14="http://schemas.microsoft.com/office/word/2010/wordml" xmlns:wpg="http://schemas.microsoft.com/office/word/2010/wordprocessingGroup" xmlns:wpi="http://schemas.microsoft.com/office/word/2010/wordprocessingInk" xmlns:wne="http://schemas.microsoft.com/office/word/2006/wordml" xmlns:wps="http://schemas.microsoft.com/office/word/2010/wordprocessingShape" mc:Ignorable="w14 wp14">
   <w:footnote w:type="separator" w:id="-1">
     <w:p>
       <w:r>
@@ -684,7 +648,7 @@
 </file>
 
 <file path=word/header1.xml><?xml version="1.0" encoding="utf-8"?>
-<w:hdr xmlns:ve="http://schemas.openxmlformats.org/markup-compatibility/2006" xmlns:o="urn:schemas-microsoft-com:office:office" xmlns:r="http://schemas.openxmlformats.org/officeDocument/2006/relationships" xmlns:m="http://schemas.openxmlformats.org/officeDocument/2006/math" xmlns:v="urn:schemas-microsoft-com:vml" xmlns:wp="http://schemas.openxmlformats.org/drawingml/2006/wordprocessingDrawing" xmlns:w10="urn:schemas-microsoft-com:office:word" xmlns:w="http://schemas.openxmlformats.org/wordprocessingml/2006/main" xmlns:wne="http://schemas.microsoft.com/office/word/2006/wordml">
+<w:hdr xmlns:wpc="http://schemas.microsoft.com/office/word/2010/wordprocessingCanvas" xmlns:mc="http://schemas.openxmlformats.org/markup-compatibility/2006" xmlns:o="urn:schemas-microsoft-com:office:office" xmlns:r="http://schemas.openxmlformats.org/officeDocument/2006/relationships" xmlns:m="http://schemas.openxmlformats.org/officeDocument/2006/math" xmlns:v="urn:schemas-microsoft-com:vml" xmlns:wp14="http://schemas.microsoft.com/office/word/2010/wordprocessingDrawing" xmlns:wp="http://schemas.openxmlformats.org/drawingml/2006/wordprocessingDrawing" xmlns:w10="urn:schemas-microsoft-com:office:word" xmlns:w="http://schemas.openxmlformats.org/wordprocessingml/2006/main" xmlns:w14="http://schemas.microsoft.com/office/word/2010/wordml" xmlns:wpg="http://schemas.microsoft.com/office/word/2010/wordprocessingGroup" xmlns:wpi="http://schemas.microsoft.com/office/word/2010/wordprocessingInk" xmlns:wne="http://schemas.microsoft.com/office/word/2006/wordml" xmlns:wps="http://schemas.microsoft.com/office/word/2010/wordprocessingShape" mc:Ignorable="w14 wp14">
   <w:p>
     <w:pPr>
       <w:pStyle w:val="FreeForm"/>
@@ -705,7 +669,7 @@
 </file>
 
 <file path=word/header2.xml><?xml version="1.0" encoding="utf-8"?>
-<w:hdr xmlns:ve="http://schemas.openxmlformats.org/markup-compatibility/2006" xmlns:o="urn:schemas-microsoft-com:office:office" xmlns:r="http://schemas.openxmlformats.org/officeDocument/2006/relationships" xmlns:m="http://schemas.openxmlformats.org/officeDocument/2006/math" xmlns:v="urn:schemas-microsoft-com:vml" xmlns:wp="http://schemas.openxmlformats.org/drawingml/2006/wordprocessingDrawing" xmlns:w10="urn:schemas-microsoft-com:office:word" xmlns:w="http://schemas.openxmlformats.org/wordprocessingml/2006/main" xmlns:wne="http://schemas.microsoft.com/office/word/2006/wordml">
+<w:hdr xmlns:wpc="http://schemas.microsoft.com/office/word/2010/wordprocessingCanvas" xmlns:mc="http://schemas.openxmlformats.org/markup-compatibility/2006" xmlns:o="urn:schemas-microsoft-com:office:office" xmlns:r="http://schemas.openxmlformats.org/officeDocument/2006/relationships" xmlns:m="http://schemas.openxmlformats.org/officeDocument/2006/math" xmlns:v="urn:schemas-microsoft-com:vml" xmlns:wp14="http://schemas.microsoft.com/office/word/2010/wordprocessingDrawing" xmlns:wp="http://schemas.openxmlformats.org/drawingml/2006/wordprocessingDrawing" xmlns:w10="urn:schemas-microsoft-com:office:word" xmlns:w="http://schemas.openxmlformats.org/wordprocessingml/2006/main" xmlns:w14="http://schemas.microsoft.com/office/word/2010/wordml" xmlns:wpg="http://schemas.microsoft.com/office/word/2010/wordprocessingGroup" xmlns:wpi="http://schemas.microsoft.com/office/word/2010/wordprocessingInk" xmlns:wne="http://schemas.microsoft.com/office/word/2006/wordml" xmlns:wps="http://schemas.microsoft.com/office/word/2010/wordprocessingShape" mc:Ignorable="w14 wp14">
   <w:p>
     <w:pPr>
       <w:pStyle w:val="FreeForm"/>
@@ -726,7 +690,7 @@
 </file>
 
 <file path=word/styles.xml><?xml version="1.0" encoding="utf-8"?>
-<w:styles xmlns:r="http://schemas.openxmlformats.org/officeDocument/2006/relationships" xmlns:w="http://schemas.openxmlformats.org/wordprocessingml/2006/main">
+<w:styles xmlns:mc="http://schemas.openxmlformats.org/markup-compatibility/2006" xmlns:r="http://schemas.openxmlformats.org/officeDocument/2006/relationships" xmlns:w="http://schemas.openxmlformats.org/wordprocessingml/2006/main" xmlns:w14="http://schemas.microsoft.com/office/word/2010/wordml" mc:Ignorable="w14">
   <w:docDefaults>
     <w:rPrDefault>
       <w:rPr>
@@ -867,7 +831,6 @@
   <w:style w:type="paragraph" w:default="1" w:styleId="Normal">
     <w:name w:val="Normal"/>
     <w:qFormat/>
-    <w:rsid w:val="00A449B8"/>
     <w:rPr>
       <w:rFonts w:eastAsia="ヒラギノ角ゴ Pro W3"/>
       <w:color w:val="000000"/>
@@ -887,7 +850,6 @@
     <w:uiPriority w:val="99"/>
     <w:semiHidden/>
     <w:unhideWhenUsed/>
-    <w:qFormat/>
     <w:tblPr>
       <w:tblInd w:w="0" w:type="dxa"/>
       <w:tblCellMar>
@@ -906,7 +868,6 @@
   </w:style>
   <w:style w:type="paragraph" w:customStyle="1" w:styleId="FreeForm">
     <w:name w:val="Free Form"/>
-    <w:rsid w:val="00A449B8"/>
     <w:rPr>
       <w:rFonts w:eastAsia="ヒラギノ角ゴ Pro W3"/>
       <w:color w:val="000000"/>
@@ -939,7 +900,7 @@
 </file>
 
 <file path=word/stylesWithEffects.xml><?xml version="1.0" encoding="utf-8"?>
-<w:styles xmlns:wpc="http://schemas.microsoft.com/office/word/2010/wordprocessingCanvas" xmlns:mo="http://schemas.microsoft.com/office/mac/office/2008/main" xmlns:mc="http://schemas.openxmlformats.org/markup-compatibility/2006" xmlns:mv="urn:schemas-microsoft-com:mac:vml" xmlns:o="urn:schemas-microsoft-com:office:office" xmlns:r="http://schemas.openxmlformats.org/officeDocument/2006/relationships" xmlns:m="http://schemas.openxmlformats.org/officeDocument/2006/math" xmlns:v="urn:schemas-microsoft-com:vml" xmlns:wp14="http://schemas.microsoft.com/office/word/2010/wordprocessingDrawing" xmlns:wp="http://schemas.openxmlformats.org/drawingml/2006/wordprocessingDrawing" xmlns:w10="urn:schemas-microsoft-com:office:word" xmlns:w="http://schemas.openxmlformats.org/wordprocessingml/2006/main" xmlns:w14="http://schemas.microsoft.com/office/word/2010/wordml" xmlns:wpg="http://schemas.microsoft.com/office/word/2010/wordprocessingGroup" xmlns:wpi="http://schemas.microsoft.com/office/word/2010/wordprocessingInk" xmlns:wne="http://schemas.microsoft.com/office/word/2006/wordml" xmlns:wps="http://schemas.microsoft.com/office/word/2010/wordprocessingShape" mc:Ignorable="w14 wp14">
+<w:styles xmlns:wpc="http://schemas.microsoft.com/office/word/2010/wordprocessingCanvas" xmlns:mc="http://schemas.openxmlformats.org/markup-compatibility/2006" xmlns:o="urn:schemas-microsoft-com:office:office" xmlns:r="http://schemas.openxmlformats.org/officeDocument/2006/relationships" xmlns:m="http://schemas.openxmlformats.org/officeDocument/2006/math" xmlns:v="urn:schemas-microsoft-com:vml" xmlns:wp14="http://schemas.microsoft.com/office/word/2010/wordprocessingDrawing" xmlns:wp="http://schemas.openxmlformats.org/drawingml/2006/wordprocessingDrawing" xmlns:w10="urn:schemas-microsoft-com:office:word" xmlns:w="http://schemas.openxmlformats.org/wordprocessingml/2006/main" xmlns:w14="http://schemas.microsoft.com/office/word/2010/wordml" xmlns:wpg="http://schemas.microsoft.com/office/word/2010/wordprocessingGroup" xmlns:wpi="http://schemas.microsoft.com/office/word/2010/wordprocessingInk" xmlns:wne="http://schemas.microsoft.com/office/word/2006/wordml" xmlns:wps="http://schemas.microsoft.com/office/word/2010/wordprocessingShape" mc:Ignorable="w14 wp14">
   <w:docDefaults>
     <w:rPrDefault>
       <w:rPr>
@@ -949,7 +910,7 @@
     </w:rPrDefault>
     <w:pPrDefault/>
   </w:docDefaults>
-  <w:latentStyles w:defLockedState="1" w:defUIPriority="0" w:defSemiHidden="0" w:defUnhideWhenUsed="0" w:defQFormat="0" w:count="276">
+  <w:latentStyles w:defLockedState="1" w:defUIPriority="0" w:defSemiHidden="0" w:defUnhideWhenUsed="0" w:defQFormat="0" w:count="267">
     <w:lsdException w:name="Normal" w:qFormat="1"/>
     <w:lsdException w:name="heading 1" w:qFormat="1"/>
     <w:lsdException w:name="heading 2" w:semiHidden="1" w:unhideWhenUsed="1" w:qFormat="1"/>
@@ -965,15 +926,6 @@
     <w:lsdException w:name="Subtitle" w:qFormat="1"/>
     <w:lsdException w:name="Strong" w:qFormat="1"/>
     <w:lsdException w:name="Emphasis" w:qFormat="1"/>
-    <w:lsdException w:name="Note Level 1" w:locked="0" w:semiHidden="1" w:uiPriority="99" w:unhideWhenUsed="1"/>
-    <w:lsdException w:name="Note Level 2" w:locked="0" w:semiHidden="1" w:uiPriority="99" w:unhideWhenUsed="1"/>
-    <w:lsdException w:name="Note Level 3" w:locked="0" w:semiHidden="1" w:uiPriority="99" w:unhideWhenUsed="1"/>
-    <w:lsdException w:name="Note Level 4" w:locked="0" w:semiHidden="1" w:uiPriority="99" w:unhideWhenUsed="1"/>
-    <w:lsdException w:name="Note Level 5" w:locked="0" w:semiHidden="1" w:uiPriority="99" w:unhideWhenUsed="1"/>
-    <w:lsdException w:name="Note Level 6" w:locked="0" w:semiHidden="1" w:uiPriority="99" w:unhideWhenUsed="1"/>
-    <w:lsdException w:name="Note Level 7" w:locked="0" w:semiHidden="1" w:uiPriority="99" w:unhideWhenUsed="1"/>
-    <w:lsdException w:name="Note Level 8" w:locked="0" w:semiHidden="1" w:uiPriority="99" w:unhideWhenUsed="1"/>
-    <w:lsdException w:name="Note Level 9" w:locked="0" w:semiHidden="1" w:uiPriority="99" w:unhideWhenUsed="1"/>
     <w:lsdException w:name="Placeholder Text" w:locked="0" w:semiHidden="1" w:uiPriority="99"/>
     <w:lsdException w:name="No Spacing" w:locked="0" w:uiPriority="1" w:qFormat="1"/>
     <w:lsdException w:name="Light Shading" w:locked="0" w:uiPriority="60"/>

</xml_diff>